<commit_message>
Another way of doing the iterative fibonacci numbers
</commit_message>
<xml_diff>
--- a/src/lab5_recurrence_relations/AssignmentWeek5Analysis.docx
+++ b/src/lab5_recurrence_relations/AssignmentWeek5Analysis.docx
@@ -724,17 +724,7 @@
           <w:sz w:val="24"/>
           <w:szCs w:val="24"/>
         </w:rPr>
-        <w:t xml:space="preserve"> </w:t>
-      </w:r>
-      <w:bookmarkStart w:id="0" w:name="_GoBack"/>
-      <w:bookmarkEnd w:id="0"/>
-      <w:r>
-        <w:rPr>
-          <w:rFonts w:ascii="Garamond" w:eastAsiaTheme="minorEastAsia" w:hAnsi="Garamond" w:cs="Garamond"/>
-          <w:sz w:val="24"/>
-          <w:szCs w:val="24"/>
-        </w:rPr>
-        <w:t>possible.</w:t>
+        <w:t xml:space="preserve"> possible.</w:t>
       </w:r>
     </w:p>
     <w:p>
@@ -935,6 +925,8 @@
           </m:e>
         </m:nary>
       </m:oMath>
+      <w:bookmarkStart w:id="0" w:name="_GoBack"/>
+      <w:bookmarkEnd w:id="0"/>
     </w:p>
     <w:p>
       <w:pPr>
@@ -954,6 +946,75 @@
           <w:szCs w:val="24"/>
         </w:rPr>
       </w:pPr>
+      <w:r>
+        <w:rPr>
+          <w:rFonts w:cstheme="minorHAnsi"/>
+          <w:noProof/>
+        </w:rPr>
+        <w:drawing>
+          <wp:anchor distT="0" distB="0" distL="114300" distR="114300" simplePos="0" relativeHeight="251661312" behindDoc="1" locked="0" layoutInCell="1" allowOverlap="1" wp14:anchorId="50C503CB" wp14:editId="675B7B21">
+            <wp:simplePos x="0" y="0"/>
+            <wp:positionH relativeFrom="column">
+              <wp:posOffset>94615</wp:posOffset>
+            </wp:positionH>
+            <wp:positionV relativeFrom="paragraph">
+              <wp:posOffset>208915</wp:posOffset>
+            </wp:positionV>
+            <wp:extent cx="4669155" cy="2628900"/>
+            <wp:effectExtent l="0" t="0" r="0" b="0"/>
+            <wp:wrapTight wrapText="bothSides">
+              <wp:wrapPolygon edited="0">
+                <wp:start x="0" y="0"/>
+                <wp:lineTo x="0" y="21443"/>
+                <wp:lineTo x="21503" y="21443"/>
+                <wp:lineTo x="21503" y="0"/>
+                <wp:lineTo x="0" y="0"/>
+              </wp:wrapPolygon>
+            </wp:wrapTight>
+            <wp:docPr id="4" name="Picture 4" descr="A close up of a door&#10;&#10;Description automatically generated"/>
+            <wp:cNvGraphicFramePr>
+              <a:graphicFrameLocks xmlns:a="http://schemas.openxmlformats.org/drawingml/2006/main" noChangeAspect="1"/>
+            </wp:cNvGraphicFramePr>
+            <a:graphic xmlns:a="http://schemas.openxmlformats.org/drawingml/2006/main">
+              <a:graphicData uri="http://schemas.openxmlformats.org/drawingml/2006/picture">
+                <pic:pic xmlns:pic="http://schemas.openxmlformats.org/drawingml/2006/picture">
+                  <pic:nvPicPr>
+                    <pic:cNvPr id="4" name="IMAG0184.jpg"/>
+                    <pic:cNvPicPr/>
+                  </pic:nvPicPr>
+                  <pic:blipFill>
+                    <a:blip r:embed="rId7">
+                      <a:extLst>
+                        <a:ext uri="{28A0092B-C50C-407E-A947-70E740481C1C}">
+                          <a14:useLocalDpi xmlns:a14="http://schemas.microsoft.com/office/drawing/2010/main" val="0"/>
+                        </a:ext>
+                      </a:extLst>
+                    </a:blip>
+                    <a:stretch>
+                      <a:fillRect/>
+                    </a:stretch>
+                  </pic:blipFill>
+                  <pic:spPr>
+                    <a:xfrm>
+                      <a:off x="0" y="0"/>
+                      <a:ext cx="4669155" cy="2628900"/>
+                    </a:xfrm>
+                    <a:prstGeom prst="rect">
+                      <a:avLst/>
+                    </a:prstGeom>
+                  </pic:spPr>
+                </pic:pic>
+              </a:graphicData>
+            </a:graphic>
+            <wp14:sizeRelH relativeFrom="margin">
+              <wp14:pctWidth>0</wp14:pctWidth>
+            </wp14:sizeRelH>
+            <wp14:sizeRelV relativeFrom="margin">
+              <wp14:pctHeight>0</wp14:pctHeight>
+            </wp14:sizeRelV>
+          </wp:anchor>
+        </w:drawing>
+      </w:r>
       <w:r>
         <w:rPr>
           <w:rFonts w:eastAsiaTheme="minorEastAsia"/>
@@ -1011,6 +1072,7 @@
                 <w:sz w:val="32"/>
                 <w:szCs w:val="32"/>
               </w:rPr>
+              <w:lastRenderedPageBreak/>
               <w:t xml:space="preserve">Part </w:t>
             </w:r>
             <w:r>
@@ -1434,7 +1496,6 @@
         <w:rPr>
           <w:rFonts w:cstheme="minorHAnsi"/>
         </w:rPr>
-        <w:lastRenderedPageBreak/>
         <w:tab/>
         <w:t>else</w:t>
       </w:r>
@@ -1484,20 +1545,7 @@
           <w:rFonts w:cstheme="minorHAnsi"/>
         </w:rPr>
         <w:tab/>
-      </w:r>
-      <w:proofErr w:type="gramStart"/>
-      <w:r>
-        <w:rPr>
-          <w:rFonts w:cstheme="minorHAnsi"/>
-        </w:rPr>
-        <w:t>discard  any</w:t>
-      </w:r>
-      <w:proofErr w:type="gramEnd"/>
-      <w:r>
-        <w:rPr>
-          <w:rFonts w:cstheme="minorHAnsi"/>
-        </w:rPr>
-        <w:t xml:space="preserve"> two arrays that have the same weight</w:t>
+        <w:t>discard any two arrays that have the same weight</w:t>
       </w:r>
     </w:p>
     <w:p>
@@ -2324,6 +2372,7 @@
                 <w:sz w:val="32"/>
                 <w:szCs w:val="32"/>
               </w:rPr>
+              <w:lastRenderedPageBreak/>
               <w:t>Submitting your work</w:t>
             </w:r>
           </w:p>
@@ -2525,7 +2574,7 @@
       </w:r>
     </w:p>
     <w:sectPr>
-      <w:headerReference w:type="default" r:id="rId7"/>
+      <w:headerReference w:type="default" r:id="rId8"/>
       <w:pgSz w:w="12240" w:h="15840"/>
       <w:pgMar w:top="1440" w:right="1440" w:bottom="1440" w:left="1440" w:header="720" w:footer="720" w:gutter="0"/>
       <w:cols w:space="720"/>

</xml_diff>